<commit_message>
Atualização 2023 da cartinha de natal
</commit_message>
<xml_diff>
--- a/cartinhas-natal/docs/modelo.docx
+++ b/cartinhas-natal/docs/modelo.docx
@@ -263,7 +263,74 @@
         <w:noProof/>
       </w:rPr>
       <w:drawing>
-        <wp:anchor distT="0" distB="0" distL="114300" distR="114300" simplePos="0" relativeHeight="251659264" behindDoc="1" locked="0" layoutInCell="1" allowOverlap="1" wp14:anchorId="7C238A95" wp14:editId="3897B585">
+        <wp:anchor distT="0" distB="0" distL="114300" distR="114300" simplePos="0" relativeHeight="251660288" behindDoc="1" locked="0" layoutInCell="1" allowOverlap="1" wp14:anchorId="4902EDC4" wp14:editId="5B802489">
+          <wp:simplePos x="0" y="0"/>
+          <wp:positionH relativeFrom="page">
+            <wp:align>center</wp:align>
+          </wp:positionH>
+          <wp:positionV relativeFrom="page">
+            <wp:align>center</wp:align>
+          </wp:positionV>
+          <wp:extent cx="7560000" cy="7560000"/>
+          <wp:effectExtent l="0" t="0" r="3175" b="3175"/>
+          <wp:wrapNone/>
+          <wp:docPr id="1562360975" name="Imagem 2"/>
+          <wp:cNvGraphicFramePr>
+            <a:graphicFrameLocks xmlns:a="http://schemas.openxmlformats.org/drawingml/2006/main" noChangeAspect="1"/>
+          </wp:cNvGraphicFramePr>
+          <a:graphic xmlns:a="http://schemas.openxmlformats.org/drawingml/2006/main">
+            <a:graphicData uri="http://schemas.openxmlformats.org/drawingml/2006/picture">
+              <pic:pic xmlns:pic="http://schemas.openxmlformats.org/drawingml/2006/picture">
+                <pic:nvPicPr>
+                  <pic:cNvPr id="0" name="Picture 3"/>
+                  <pic:cNvPicPr>
+                    <a:picLocks noChangeAspect="1" noChangeArrowheads="1"/>
+                  </pic:cNvPicPr>
+                </pic:nvPicPr>
+                <pic:blipFill>
+                  <a:blip r:embed="rId1">
+                    <a:extLst>
+                      <a:ext uri="{28A0092B-C50C-407E-A947-70E740481C1C}">
+                        <a14:useLocalDpi xmlns:a14="http://schemas.microsoft.com/office/drawing/2010/main" val="0"/>
+                      </a:ext>
+                    </a:extLst>
+                  </a:blip>
+                  <a:srcRect/>
+                  <a:stretch>
+                    <a:fillRect/>
+                  </a:stretch>
+                </pic:blipFill>
+                <pic:spPr bwMode="auto">
+                  <a:xfrm>
+                    <a:off x="0" y="0"/>
+                    <a:ext cx="7560000" cy="7560000"/>
+                  </a:xfrm>
+                  <a:prstGeom prst="rect">
+                    <a:avLst/>
+                  </a:prstGeom>
+                  <a:noFill/>
+                  <a:ln>
+                    <a:noFill/>
+                  </a:ln>
+                </pic:spPr>
+              </pic:pic>
+            </a:graphicData>
+          </a:graphic>
+          <wp14:sizeRelH relativeFrom="margin">
+            <wp14:pctWidth>0</wp14:pctWidth>
+          </wp14:sizeRelH>
+          <wp14:sizeRelV relativeFrom="margin">
+            <wp14:pctHeight>0</wp14:pctHeight>
+          </wp14:sizeRelV>
+        </wp:anchor>
+      </w:drawing>
+    </w:r>
+    <w:r>
+      <w:rPr>
+        <w:noProof/>
+      </w:rPr>
+      <w:drawing>
+        <wp:anchor distT="0" distB="0" distL="114300" distR="114300" simplePos="0" relativeHeight="251659264" behindDoc="1" locked="0" layoutInCell="1" allowOverlap="1" wp14:anchorId="7C238A95" wp14:editId="0632A0EC">
           <wp:simplePos x="0" y="0"/>
           <wp:positionH relativeFrom="margin">
             <wp:posOffset>5013552</wp:posOffset>
@@ -274,7 +341,7 @@
           <wp:extent cx="2044460" cy="810668"/>
           <wp:effectExtent l="19050" t="171450" r="0" b="0"/>
           <wp:wrapNone/>
-          <wp:docPr id="4" name="Imagem 4" descr="Carimbo postal PNG Transparente - PNG All"/>
+          <wp:docPr id="1552086622" name="Imagem 1552086622" descr="Carimbo postal PNG Transparente - PNG All"/>
           <wp:cNvGraphicFramePr>
             <a:graphicFrameLocks xmlns:a="http://schemas.openxmlformats.org/drawingml/2006/main" noChangeAspect="1"/>
           </wp:cNvGraphicFramePr>
@@ -288,7 +355,7 @@
                   </pic:cNvPicPr>
                 </pic:nvPicPr>
                 <pic:blipFill>
-                  <a:blip r:embed="rId1">
+                  <a:blip r:embed="rId2">
                     <a:extLst>
                       <a:ext uri="{28A0092B-C50C-407E-A947-70E740481C1C}">
                         <a14:useLocalDpi xmlns:a14="http://schemas.microsoft.com/office/drawing/2010/main" val="0"/>
@@ -333,7 +400,7 @@
         <wp:inline distT="0" distB="0" distL="0" distR="0" wp14:anchorId="6A243A51" wp14:editId="1DD8C094">
           <wp:extent cx="2501900" cy="767715"/>
           <wp:effectExtent l="0" t="0" r="0" b="0"/>
-          <wp:docPr id="2" name="Imagem 2"/>
+          <wp:docPr id="259081910" name="Imagem 259081910"/>
           <wp:cNvGraphicFramePr>
             <a:graphicFrameLocks xmlns:a="http://schemas.openxmlformats.org/drawingml/2006/main" noChangeAspect="1"/>
           </wp:cNvGraphicFramePr>
@@ -347,7 +414,7 @@
                   </pic:cNvPicPr>
                 </pic:nvPicPr>
                 <pic:blipFill>
-                  <a:blip r:embed="rId2">
+                  <a:blip r:embed="rId3">
                     <a:extLst>
                       <a:ext uri="{28A0092B-C50C-407E-A947-70E740481C1C}">
                         <a14:useLocalDpi xmlns:a14="http://schemas.microsoft.com/office/drawing/2010/main" val="0"/>
@@ -405,73 +472,6 @@
         <w:szCs w:val="40"/>
       </w:rPr>
       <w:t>Cartinha de Natal</w:t>
-    </w:r>
-    <w:r>
-      <w:rPr>
-        <w:noProof/>
-      </w:rPr>
-      <w:drawing>
-        <wp:anchor distT="0" distB="0" distL="114300" distR="114300" simplePos="0" relativeHeight="251658240" behindDoc="1" locked="0" layoutInCell="1" allowOverlap="1" wp14:anchorId="48DD142A" wp14:editId="488A1B73">
-          <wp:simplePos x="0" y="0"/>
-          <wp:positionH relativeFrom="page">
-            <wp:align>center</wp:align>
-          </wp:positionH>
-          <wp:positionV relativeFrom="page">
-            <wp:align>center</wp:align>
-          </wp:positionV>
-          <wp:extent cx="7560000" cy="7560000"/>
-          <wp:effectExtent l="0" t="0" r="3175" b="3175"/>
-          <wp:wrapNone/>
-          <wp:docPr id="1" name="Imagem 1" descr="Bandeira com listras coloridas&#10;&#10;Descrição gerada automaticamente"/>
-          <wp:cNvGraphicFramePr>
-            <a:graphicFrameLocks xmlns:a="http://schemas.openxmlformats.org/drawingml/2006/main"/>
-          </wp:cNvGraphicFramePr>
-          <a:graphic xmlns:a="http://schemas.openxmlformats.org/drawingml/2006/main">
-            <a:graphicData uri="http://schemas.openxmlformats.org/drawingml/2006/picture">
-              <pic:pic xmlns:pic="http://schemas.openxmlformats.org/drawingml/2006/picture">
-                <pic:nvPicPr>
-                  <pic:cNvPr id="1" name="Imagem 1" descr="Bandeira com listras coloridas&#10;&#10;Descrição gerada automaticamente"/>
-                  <pic:cNvPicPr>
-                    <a:picLocks noChangeAspect="1" noChangeArrowheads="1"/>
-                  </pic:cNvPicPr>
-                </pic:nvPicPr>
-                <pic:blipFill>
-                  <a:blip r:embed="rId3">
-                    <a:extLst>
-                      <a:ext uri="{28A0092B-C50C-407E-A947-70E740481C1C}">
-                        <a14:useLocalDpi xmlns:a14="http://schemas.microsoft.com/office/drawing/2010/main" val="0"/>
-                      </a:ext>
-                    </a:extLst>
-                  </a:blip>
-                  <a:srcRect/>
-                  <a:stretch>
-                    <a:fillRect/>
-                  </a:stretch>
-                </pic:blipFill>
-                <pic:spPr bwMode="auto">
-                  <a:xfrm>
-                    <a:off x="0" y="0"/>
-                    <a:ext cx="7560000" cy="7560000"/>
-                  </a:xfrm>
-                  <a:prstGeom prst="rect">
-                    <a:avLst/>
-                  </a:prstGeom>
-                  <a:noFill/>
-                  <a:ln>
-                    <a:noFill/>
-                  </a:ln>
-                </pic:spPr>
-              </pic:pic>
-            </a:graphicData>
-          </a:graphic>
-          <wp14:sizeRelH relativeFrom="margin">
-            <wp14:pctWidth>0</wp14:pctWidth>
-          </wp14:sizeRelH>
-          <wp14:sizeRelV relativeFrom="margin">
-            <wp14:pctHeight>0</wp14:pctHeight>
-          </wp14:sizeRelV>
-        </wp:anchor>
-      </w:drawing>
     </w:r>
   </w:p>
 </w:hdr>

</xml_diff>